<commit_message>
se realizo los tramites necesarios
</commit_message>
<xml_diff>
--- a/2015-2016/clases/computacion_aplicada_2/leccion/Preguntas.docx
+++ b/2015-2016/clases/computacion_aplicada_2/leccion/Preguntas.docx
@@ -49,8 +49,6 @@
         </w:rPr>
         <w:t>, espero que estudien.</w:t>
       </w:r>
-      <w:bookmarkStart w:id="0" w:name="_GoBack"/>
-      <w:bookmarkEnd w:id="0"/>
     </w:p>
     <w:p>
       <w:r>
@@ -76,7 +74,15 @@
         <w:t xml:space="preserve">FACT: </w:t>
       </w:r>
       <w:r>
-        <w:t>Esta función devuelve el factorial del valor especificado como argumento</w:t>
+        <w:t xml:space="preserve">Esta función devuelve </w:t>
+      </w:r>
+      <w:proofErr w:type="gramStart"/>
+      <w:r>
+        <w:t>el</w:t>
+      </w:r>
+      <w:proofErr w:type="gramEnd"/>
+      <w:r>
+        <w:t xml:space="preserve"> factorial del valor especificado como argumento</w:t>
       </w:r>
       <w:r>
         <w:t>.</w:t>
@@ -118,11 +124,32 @@
           <w:b/>
           <w:bCs/>
         </w:rPr>
-        <w:t xml:space="preserve">REDONDEAR (número, núm_decimales): </w:t>
-      </w:r>
-      <w:r>
-        <w:t>Devuelve el argumento número, con la cantidad de decimales especificados en el argumento núm_decimales</w:t>
-      </w:r>
+        <w:t xml:space="preserve">REDONDEAR (número, </w:t>
+      </w:r>
+      <w:proofErr w:type="spellStart"/>
+      <w:r>
+        <w:rPr>
+          <w:b/>
+          <w:bCs/>
+        </w:rPr>
+        <w:t>núm_decimales</w:t>
+      </w:r>
+      <w:proofErr w:type="spellEnd"/>
+      <w:r>
+        <w:rPr>
+          <w:b/>
+          <w:bCs/>
+        </w:rPr>
+        <w:t xml:space="preserve">): </w:t>
+      </w:r>
+      <w:r>
+        <w:t xml:space="preserve">Devuelve el argumento número, con la cantidad de decimales especificados en el argumento </w:t>
+      </w:r>
+      <w:proofErr w:type="spellStart"/>
+      <w:r>
+        <w:t>núm_decimales</w:t>
+      </w:r>
+      <w:proofErr w:type="spellEnd"/>
       <w:r>
         <w:t>.</w:t>
       </w:r>
@@ -133,7 +160,39 @@
           <w:b/>
           <w:bCs/>
         </w:rPr>
-        <w:t xml:space="preserve">REDONDEAR.MAS (número,número_decimales): </w:t>
+        <w:t>REDONDEAR.MAS (</w:t>
+      </w:r>
+      <w:proofErr w:type="spellStart"/>
+      <w:r>
+        <w:rPr>
+          <w:b/>
+          <w:bCs/>
+        </w:rPr>
+        <w:t>número</w:t>
+      </w:r>
+      <w:proofErr w:type="gramStart"/>
+      <w:r>
+        <w:rPr>
+          <w:b/>
+          <w:bCs/>
+        </w:rPr>
+        <w:t>,número</w:t>
+      </w:r>
+      <w:proofErr w:type="gramEnd"/>
+      <w:r>
+        <w:rPr>
+          <w:b/>
+          <w:bCs/>
+        </w:rPr>
+        <w:t>_decimales</w:t>
+      </w:r>
+      <w:proofErr w:type="spellEnd"/>
+      <w:r>
+        <w:rPr>
+          <w:b/>
+          <w:bCs/>
+        </w:rPr>
+        <w:t xml:space="preserve">): </w:t>
       </w:r>
       <w:r>
         <w:t>Tal como con la función REDONDEAR,  pero las aproximaciones de los decimales siempre los hace a los valores superiores</w:t>
@@ -148,7 +207,39 @@
           <w:b/>
           <w:bCs/>
         </w:rPr>
-        <w:t xml:space="preserve">REDONDEAR.MENOS (número,núm_decimales): </w:t>
+        <w:t>REDONDEAR.MENOS (</w:t>
+      </w:r>
+      <w:proofErr w:type="spellStart"/>
+      <w:r>
+        <w:rPr>
+          <w:b/>
+          <w:bCs/>
+        </w:rPr>
+        <w:t>número</w:t>
+      </w:r>
+      <w:proofErr w:type="gramStart"/>
+      <w:r>
+        <w:rPr>
+          <w:b/>
+          <w:bCs/>
+        </w:rPr>
+        <w:t>,núm</w:t>
+      </w:r>
+      <w:proofErr w:type="gramEnd"/>
+      <w:r>
+        <w:rPr>
+          <w:b/>
+          <w:bCs/>
+        </w:rPr>
+        <w:t>_decimales</w:t>
+      </w:r>
+      <w:proofErr w:type="spellEnd"/>
+      <w:r>
+        <w:rPr>
+          <w:b/>
+          <w:bCs/>
+        </w:rPr>
+        <w:t xml:space="preserve">): </w:t>
       </w:r>
       <w:r>
         <w:t>Tal como con la función REDONDEAR,  pero las aproximaciones de los decimales siempre los hace a los valores inferiores</w:t>
@@ -502,8 +593,16 @@
         <w:rPr>
           <w:bCs/>
         </w:rPr>
-        <w:t xml:space="preserve"> Comprueba si todos los argumentos son VERDADEROS y devuelve VERDADERO o FALSO. Devuelve FALSO si alguno de los argumentos es FALSO.</w:t>
-      </w:r>
+        <w:t xml:space="preserve"> </w:t>
+      </w:r>
+      <w:bookmarkStart w:id="0" w:name="_GoBack"/>
+      <w:r>
+        <w:rPr>
+          <w:bCs/>
+        </w:rPr>
+        <w:t>Comprueba si todos los argumentos son VERDADEROS y devuelve VERDADERO o FALSO. Devuelve FALSO si alguno de los argumentos es FALSO.</w:t>
+      </w:r>
+      <w:bookmarkEnd w:id="0"/>
     </w:p>
     <w:p>
       <w:pPr>
@@ -2215,7 +2314,35 @@
         <w:rPr>
           <w:bCs/>
         </w:rPr>
-        <w:t>completos entre la fecha_inicial y la fecha_fin.</w:t>
+        <w:t xml:space="preserve">completos entre la </w:t>
+      </w:r>
+      <w:proofErr w:type="spellStart"/>
+      <w:r>
+        <w:rPr>
+          <w:bCs/>
+        </w:rPr>
+        <w:t>fecha_inicial</w:t>
+      </w:r>
+      <w:proofErr w:type="spellEnd"/>
+      <w:r>
+        <w:rPr>
+          <w:bCs/>
+        </w:rPr>
+        <w:t xml:space="preserve"> y la </w:t>
+      </w:r>
+      <w:proofErr w:type="spellStart"/>
+      <w:r>
+        <w:rPr>
+          <w:bCs/>
+        </w:rPr>
+        <w:t>fecha_fin</w:t>
+      </w:r>
+      <w:proofErr w:type="spellEnd"/>
+      <w:r>
+        <w:rPr>
+          <w:bCs/>
+        </w:rPr>
+        <w:t>.</w:t>
       </w:r>
     </w:p>
     <w:p>

</xml_diff>